<commit_message>
Improved Let error reporting.
</commit_message>
<xml_diff>
--- a/tests/org.obeonetwork.m2doc.tests/resources/let/missingEquals/missingEquals-expected-generation.docx
+++ b/tests/org.obeonetwork.m2doc.tests/resources/let/missingEquals/missingEquals-expected-generation.docx
@@ -22,27 +22,61 @@
       </w:r>
     </w:p>
     <w:p>
-      <w:proofErr w:type="spellStart"/>
-      <w:proofErr w:type="spellEnd"/>
-      <w:proofErr w:type="gramStart"/>
-      <w:proofErr w:type="gramEnd"/>
-      <w:r>
-        <w:t>name</w:t>
-      </w:r>
-      <w:r>
-        <w:t> </w:t>
-      </w:r>
-      <w:r>
-        <w:t>=</w:t>
-      </w:r>
-      <w:r>
-        <w:t xml:space="preserve"> </w:t>
-      </w:r>
-      <w:r>
-        <w:t>anydsl</w:t>
-      </w:r>
-      <w:r>
-        <w:t>,</w:t>
+      <w:bookmarkStart w:id="0" w:name="_GoBack"/>
+      <w:bookmarkEnd w:id="0"/>
+      <w:r>
+        <w:fldChar w:fldCharType="begin"/>
+      </w:r>
+      <w:r>
+        <w:instrText>m:</w:instrText>
+      </w:r>
+      <w:r>
+        <w:instrText>let</w:instrText>
+      </w:r>
+      <w:r>
+        <w:instrText xml:space="preserve"> </w:instrText>
+      </w:r>
+      <w:r>
+        <w:instrText>v</w:instrText>
+      </w:r>
+      <w:r>
+        <w:instrText xml:space="preserve"> </w:instrText>
+      </w:r>
+      <w:r>
+        <w:instrText xml:space="preserve"> self.</w:instrText>
+      </w:r>
+      <w:r>
+        <w:instrText>name</w:instrText>
+      </w:r>
+      <w:r>
+        <w:fldChar w:fldCharType="end"/>
+      </w:r>
+      <w:r>
+        <w:rPr>
+          <w:b w:val="true"/>
+          <w:color w:val="FF0000"/>
+        </w:rPr>
+        <w:t>Invalid let statement: Missing =</w:t>
+      </w:r>
+    </w:p>
+    <w:p>
+      <w:r>
+        <w:fldChar w:fldCharType="begin"/>
+      </w:r>
+      <w:r>
+        <w:instrText xml:space="preserve"> </w:instrText>
+      </w:r>
+      <w:r>
+        <w:instrText>m:</w:instrText>
+      </w:r>
+      <w:r>
+        <w:instrText>endlet</w:instrText>
+      </w:r>
+      <w:r>
+        <w:instrText xml:space="preserve"> </w:instrText>
+      </w:r>
+      <w:r>
+        <w:fldChar w:fldCharType="end"/>
       </w:r>
     </w:p>
     <w:p>

</xml_diff>